<commit_message>
Reworked the app to allow a better isolate the GUI from the rest and improved the test
</commit_message>
<xml_diff>
--- a/Documentation/Impact Analisys.docx
+++ b/Documentation/Impact Analisys.docx
@@ -310,7 +310,6 @@
           <w:lang w:eastAsia="it-IT"/>
         </w:rPr>
       </w:pPr>
-      <w:proofErr w:type="spellStart"/>
       <w:r>
         <w:rPr>
           <w:rFonts w:ascii="Arial" w:eastAsia="Arial" w:hAnsi="Arial" w:cs="Arial"/>
@@ -320,7 +319,6 @@
         </w:rPr>
         <w:t>SecureD</w:t>
       </w:r>
-      <w:proofErr w:type="spellEnd"/>
     </w:p>
     <w:p>
       <w:pPr>
@@ -406,55 +404,39 @@
           <w:szCs w:val="20"/>
           <w:lang w:eastAsia="it-IT"/>
         </w:rPr>
-        <w:t xml:space="preserve">Impact </w:t>
-      </w:r>
-      <w:proofErr w:type="spellStart"/>
-      <w:r>
+        <w:t>Impact analisys</w:t>
+      </w:r>
+    </w:p>
+    <w:p>
+      <w:pPr>
+        <w:spacing w:after="0" w:line="0" w:lineRule="atLeast"/>
+        <w:jc w:val="center"/>
         <w:rPr>
           <w:rFonts w:ascii="Arial" w:eastAsia="Arial" w:hAnsi="Arial" w:cs="Arial"/>
           <w:sz w:val="50"/>
           <w:szCs w:val="20"/>
           <w:lang w:eastAsia="it-IT"/>
         </w:rPr>
-        <w:t>analisys</w:t>
-      </w:r>
-      <w:proofErr w:type="spellEnd"/>
-    </w:p>
-    <w:p>
-      <w:pPr>
-        <w:spacing w:after="0" w:line="0" w:lineRule="atLeast"/>
+      </w:pPr>
+    </w:p>
+    <w:p>
+      <w:pPr>
+        <w:pStyle w:val="Titolo"/>
+      </w:pPr>
+    </w:p>
+    <w:p>
+      <w:pPr>
+        <w:pStyle w:val="Titolo"/>
+      </w:pPr>
+      <w:r>
+        <w:lastRenderedPageBreak/>
+        <w:t>Impact Analisys</w:t>
+      </w:r>
+    </w:p>
+    <w:p>
+      <w:pPr>
+        <w:pStyle w:val="Standard"/>
         <w:jc w:val="center"/>
-        <w:rPr>
-          <w:rFonts w:ascii="Arial" w:eastAsia="Arial" w:hAnsi="Arial" w:cs="Arial"/>
-          <w:sz w:val="50"/>
-          <w:szCs w:val="20"/>
-          <w:lang w:eastAsia="it-IT"/>
-        </w:rPr>
-      </w:pPr>
-    </w:p>
-    <w:p>
-      <w:pPr>
-        <w:pStyle w:val="Titolo"/>
-      </w:pPr>
-    </w:p>
-    <w:p>
-      <w:pPr>
-        <w:pStyle w:val="Titolo"/>
-      </w:pPr>
-      <w:r>
-        <w:lastRenderedPageBreak/>
-        <w:t xml:space="preserve">Impact </w:t>
-      </w:r>
-      <w:proofErr w:type="spellStart"/>
-      <w:r>
-        <w:t>Analisys</w:t>
-      </w:r>
-      <w:proofErr w:type="spellEnd"/>
-    </w:p>
-    <w:p>
-      <w:pPr>
-        <w:pStyle w:val="Standard"/>
-        <w:jc w:val="center"/>
       </w:pPr>
     </w:p>
     <w:p>
@@ -464,49 +446,25 @@
           <w:rStyle w:val="Titolo1Carattere"/>
         </w:rPr>
       </w:pPr>
-      <w:proofErr w:type="spellStart"/>
       <w:r>
         <w:rPr>
           <w:rStyle w:val="Titolo1Carattere"/>
         </w:rPr>
-        <w:t>Change</w:t>
-      </w:r>
-      <w:proofErr w:type="spellEnd"/>
-      <w:r>
-        <w:rPr>
-          <w:rStyle w:val="Titolo1Carattere"/>
-        </w:rPr>
-        <w:t xml:space="preserve"> </w:t>
-      </w:r>
-      <w:proofErr w:type="spellStart"/>
-      <w:r>
-        <w:rPr>
-          <w:rStyle w:val="Titolo1Carattere"/>
-        </w:rPr>
-        <w:t>request</w:t>
-      </w:r>
-      <w:proofErr w:type="spellEnd"/>
-    </w:p>
-    <w:p>
-      <w:pPr>
-        <w:pStyle w:val="Standard"/>
-        <w:rPr>
-          <w:rFonts w:ascii="Arial" w:hAnsi="Arial" w:cs="Arial"/>
-        </w:rPr>
-      </w:pPr>
-      <w:proofErr w:type="spellStart"/>
-      <w:r>
-        <w:rPr>
-          <w:rFonts w:ascii="Arial" w:hAnsi="Arial" w:cs="Arial"/>
-        </w:rPr>
-        <w:t>Porting</w:t>
-      </w:r>
-      <w:proofErr w:type="spellEnd"/>
-      <w:r>
-        <w:rPr>
-          <w:rFonts w:ascii="Arial" w:hAnsi="Arial" w:cs="Arial"/>
-        </w:rPr>
-        <w:t xml:space="preserve"> applicazione da sistemi Android a Windows</w:t>
+        <w:t>Change request</w:t>
+      </w:r>
+    </w:p>
+    <w:p>
+      <w:pPr>
+        <w:pStyle w:val="Standard"/>
+        <w:rPr>
+          <w:rFonts w:ascii="Arial" w:hAnsi="Arial" w:cs="Arial"/>
+        </w:rPr>
+      </w:pPr>
+      <w:r>
+        <w:rPr>
+          <w:rFonts w:ascii="Arial" w:hAnsi="Arial" w:cs="Arial"/>
+        </w:rPr>
+        <w:t>Porting applicazione da sistemi Android a Windows</w:t>
       </w:r>
     </w:p>
     <w:p>
@@ -571,17 +529,17 @@
       <w:r>
         <w:rPr>
           <w:rFonts w:ascii="Arial" w:hAnsi="Arial" w:cs="Arial"/>
-        </w:rPr>
-        <w:t xml:space="preserve">: le componenti software in questo elenco non vengono alterate nell’operazione di </w:t>
-      </w:r>
-      <w:proofErr w:type="spellStart"/>
-      <w:r>
-        <w:rPr>
-          <w:rFonts w:ascii="Arial" w:hAnsi="Arial" w:cs="Arial"/>
-        </w:rPr>
-        <w:t>porting</w:t>
-      </w:r>
-      <w:proofErr w:type="spellEnd"/>
+          <w:b/>
+          <w:bCs/>
+        </w:rPr>
+        <w:t xml:space="preserve"> (0%)</w:t>
+      </w:r>
+      <w:r>
+        <w:rPr>
+          <w:rFonts w:ascii="Arial" w:hAnsi="Arial" w:cs="Arial"/>
+        </w:rPr>
+        <w:t>: le componenti software in questo elenco non vengono alterate nell’operazione di porting</w:t>
+      </w:r>
     </w:p>
     <w:p>
       <w:pPr>
@@ -615,6 +573,14 @@
       <w:r>
         <w:rPr>
           <w:rFonts w:ascii="Arial" w:hAnsi="Arial" w:cs="Arial"/>
+          <w:b/>
+          <w:bCs/>
+        </w:rPr>
+        <w:t xml:space="preserve"> (1-33%)</w:t>
+      </w:r>
+      <w:r>
+        <w:rPr>
+          <w:rFonts w:ascii="Arial" w:hAnsi="Arial" w:cs="Arial"/>
         </w:rPr>
         <w:t>: le componenti software in questa categoria subiscono lievi alterazioni a causa del basso quantitativo di codice proprietario Android presente al loro interno</w:t>
       </w:r>
@@ -651,6 +617,14 @@
       <w:r>
         <w:rPr>
           <w:rFonts w:ascii="Arial" w:hAnsi="Arial" w:cs="Arial"/>
+          <w:b/>
+          <w:bCs/>
+        </w:rPr>
+        <w:t xml:space="preserve"> (34-100%)</w:t>
+      </w:r>
+      <w:r>
+        <w:rPr>
+          <w:rFonts w:ascii="Arial" w:hAnsi="Arial" w:cs="Arial"/>
         </w:rPr>
         <w:t>: le componenti software in questa categoria vengono modificate in maniera radicale o completamente ricostruite poiché basate per la maggior parte su codice proprietario Android</w:t>
       </w:r>
@@ -660,11 +634,179 @@
       <w:pPr>
         <w:pStyle w:val="Titolo1"/>
       </w:pPr>
-      <w:proofErr w:type="spellStart"/>
-      <w:r>
-        <w:t>Starting</w:t>
-      </w:r>
-      <w:proofErr w:type="spellEnd"/>
+      <w:r>
+        <w:t>Starting impact set</w:t>
+      </w:r>
+    </w:p>
+    <w:p>
+      <w:pPr>
+        <w:pStyle w:val="Standard"/>
+        <w:rPr>
+          <w:rFonts w:ascii="Arial" w:hAnsi="Arial" w:cs="Arial"/>
+        </w:rPr>
+      </w:pPr>
+      <w:r>
+        <w:rPr>
+          <w:rFonts w:ascii="Arial" w:hAnsi="Arial" w:cs="Arial"/>
+        </w:rPr>
+        <w:t>Componenti software raggruppate in fasce per quantità di modifiche da eseguire:</w:t>
+      </w:r>
+    </w:p>
+    <w:p>
+      <w:pPr>
+        <w:pStyle w:val="Standard"/>
+        <w:rPr>
+          <w:rFonts w:ascii="Arial" w:hAnsi="Arial" w:cs="Arial"/>
+        </w:rPr>
+      </w:pPr>
+    </w:p>
+    <w:p>
+      <w:pPr>
+        <w:pStyle w:val="Standard"/>
+        <w:rPr>
+          <w:rFonts w:ascii="Arial" w:hAnsi="Arial" w:cs="Arial"/>
+        </w:rPr>
+      </w:pPr>
+      <w:r>
+        <w:rPr>
+          <w:rFonts w:ascii="Arial" w:hAnsi="Arial" w:cs="Arial"/>
+        </w:rPr>
+        <w:t xml:space="preserve">- </w:t>
+      </w:r>
+      <w:r>
+        <w:rPr>
+          <w:rFonts w:ascii="Arial" w:hAnsi="Arial" w:cs="Arial"/>
+          <w:b/>
+          <w:bCs/>
+        </w:rPr>
+        <w:t>Impatto nullo</w:t>
+      </w:r>
+      <w:r>
+        <w:rPr>
+          <w:rFonts w:ascii="Arial" w:hAnsi="Arial" w:cs="Arial"/>
+          <w:b/>
+          <w:bCs/>
+        </w:rPr>
+        <w:t>(5)</w:t>
+      </w:r>
+      <w:r>
+        <w:rPr>
+          <w:rFonts w:ascii="Arial" w:hAnsi="Arial" w:cs="Arial"/>
+        </w:rPr>
+        <w:t>: CryptoUtils, FileUtils, Cache, Model, RecursiveTreeSearch</w:t>
+      </w:r>
+    </w:p>
+    <w:p>
+      <w:pPr>
+        <w:pStyle w:val="Standard"/>
+        <w:rPr>
+          <w:rFonts w:ascii="Arial" w:hAnsi="Arial" w:cs="Arial"/>
+        </w:rPr>
+      </w:pPr>
+    </w:p>
+    <w:p>
+      <w:pPr>
+        <w:pStyle w:val="Standard"/>
+        <w:rPr>
+          <w:rFonts w:ascii="Arial" w:hAnsi="Arial" w:cs="Arial"/>
+        </w:rPr>
+      </w:pPr>
+      <w:r>
+        <w:rPr>
+          <w:rFonts w:ascii="Arial" w:hAnsi="Arial" w:cs="Arial"/>
+        </w:rPr>
+        <w:t xml:space="preserve">- </w:t>
+      </w:r>
+      <w:r>
+        <w:rPr>
+          <w:rFonts w:ascii="Arial" w:hAnsi="Arial" w:cs="Arial"/>
+          <w:b/>
+          <w:bCs/>
+        </w:rPr>
+        <w:t>Basso impatto</w:t>
+      </w:r>
+      <w:r>
+        <w:rPr>
+          <w:rFonts w:ascii="Arial" w:hAnsi="Arial" w:cs="Arial"/>
+          <w:b/>
+          <w:bCs/>
+        </w:rPr>
+        <w:t>(4)</w:t>
+      </w:r>
+      <w:r>
+        <w:rPr>
+          <w:rFonts w:ascii="Arial" w:hAnsi="Arial" w:cs="Arial"/>
+        </w:rPr>
+        <w:t>: AsyncZip, MultiThreadAES, ItemSize, SortArrayList</w:t>
+      </w:r>
+    </w:p>
+    <w:p>
+      <w:pPr>
+        <w:pStyle w:val="Standard"/>
+        <w:rPr>
+          <w:rFonts w:ascii="Arial" w:hAnsi="Arial" w:cs="Arial"/>
+        </w:rPr>
+      </w:pPr>
+    </w:p>
+    <w:p>
+      <w:pPr>
+        <w:pStyle w:val="Standard"/>
+        <w:rPr>
+          <w:rFonts w:ascii="Arial" w:hAnsi="Arial" w:cs="Arial"/>
+        </w:rPr>
+      </w:pPr>
+      <w:r>
+        <w:rPr>
+          <w:rFonts w:ascii="Arial" w:hAnsi="Arial" w:cs="Arial"/>
+        </w:rPr>
+        <w:t xml:space="preserve">- </w:t>
+      </w:r>
+      <w:r>
+        <w:rPr>
+          <w:rFonts w:ascii="Arial" w:hAnsi="Arial" w:cs="Arial"/>
+          <w:b/>
+          <w:bCs/>
+        </w:rPr>
+        <w:t>Elevato impatto</w:t>
+      </w:r>
+      <w:r>
+        <w:rPr>
+          <w:rFonts w:ascii="Arial" w:hAnsi="Arial" w:cs="Arial"/>
+          <w:b/>
+          <w:bCs/>
+        </w:rPr>
+        <w:t>(10)</w:t>
+      </w:r>
+      <w:r>
+        <w:rPr>
+          <w:rFonts w:ascii="Arial" w:hAnsi="Arial" w:cs="Arial"/>
+        </w:rPr>
+        <w:t>: CryptoMain, DecryptMain, EncryptMain, CustomDialog, AsyncLoad, FileExplorer/MainActivity, RecycleList, RecycleListOrganize, Secure/MainActivity, Glide</w:t>
+      </w:r>
+    </w:p>
+    <w:p>
+      <w:pPr>
+        <w:pStyle w:val="Standard"/>
+        <w:rPr>
+          <w:rFonts w:ascii="Arial" w:hAnsi="Arial" w:cs="Arial"/>
+        </w:rPr>
+      </w:pPr>
+    </w:p>
+    <w:p>
+      <w:pPr>
+        <w:pStyle w:val="Standard"/>
+        <w:rPr>
+          <w:rFonts w:ascii="Arial" w:hAnsi="Arial" w:cs="Arial"/>
+        </w:rPr>
+      </w:pPr>
+    </w:p>
+    <w:p>
+      <w:pPr>
+        <w:pStyle w:val="Titolo1"/>
+      </w:pPr>
+      <w:r>
+        <w:t>Candidate</w:t>
+      </w:r>
       <w:r>
         <w:t xml:space="preserve"> impact set</w:t>
       </w:r>
@@ -680,7 +822,69 @@
         <w:rPr>
           <w:rFonts w:ascii="Arial" w:hAnsi="Arial" w:cs="Arial"/>
         </w:rPr>
-        <w:t>Componenti software raggruppate in fasce per quantità di modifiche da eseguire:</w:t>
+        <w:t>U</w:t>
+      </w:r>
+      <w:r>
+        <w:rPr>
+          <w:rFonts w:ascii="Arial" w:hAnsi="Arial" w:cs="Arial"/>
+        </w:rPr>
+        <w:t xml:space="preserve">lteriori analisi basate sul class diagram estratto da Secure </w:t>
+      </w:r>
+      <w:r>
+        <w:rPr>
+          <w:rFonts w:ascii="Arial" w:hAnsi="Arial" w:cs="Arial"/>
+        </w:rPr>
+        <w:t>hanno</w:t>
+      </w:r>
+      <w:r>
+        <w:rPr>
+          <w:rFonts w:ascii="Arial" w:hAnsi="Arial" w:cs="Arial"/>
+        </w:rPr>
+        <w:t xml:space="preserve"> evidenziato come alcune classi scritte interamente in </w:t>
+      </w:r>
+      <w:r>
+        <w:rPr>
+          <w:rFonts w:ascii="Arial" w:hAnsi="Arial" w:cs="Arial"/>
+        </w:rPr>
+        <w:t>J</w:t>
+      </w:r>
+      <w:r>
+        <w:rPr>
+          <w:rFonts w:ascii="Arial" w:hAnsi="Arial" w:cs="Arial"/>
+        </w:rPr>
+        <w:t>ava agissero da supporto a classi scritte in codice Android non necessarie in ambiente desktop</w:t>
+      </w:r>
+      <w:r>
+        <w:rPr>
+          <w:rFonts w:ascii="Arial" w:hAnsi="Arial" w:cs="Arial"/>
+        </w:rPr>
+        <w:t xml:space="preserve"> e quindi anch’esse elimiinabili</w:t>
+      </w:r>
+      <w:r>
+        <w:rPr>
+          <w:rFonts w:ascii="Arial" w:hAnsi="Arial" w:cs="Arial"/>
+        </w:rPr>
+        <w:t>.</w:t>
+      </w:r>
+    </w:p>
+    <w:p>
+      <w:pPr>
+        <w:pStyle w:val="Standard"/>
+        <w:rPr>
+          <w:rFonts w:ascii="Arial" w:hAnsi="Arial" w:cs="Arial"/>
+        </w:rPr>
+      </w:pPr>
+      <w:r>
+        <w:rPr>
+          <w:rFonts w:ascii="Arial" w:hAnsi="Arial" w:cs="Arial"/>
+        </w:rPr>
+        <w:t>Di seguito i c</w:t>
+      </w:r>
+      <w:r>
+        <w:rPr>
+          <w:rFonts w:ascii="Arial" w:hAnsi="Arial" w:cs="Arial"/>
+        </w:rPr>
+        <w:t>omponenti software raggruppate in fasce per quantità di modifiche da eseguire:</w:t>
       </w:r>
     </w:p>
     <w:p>
@@ -710,16 +914,7 @@
           <w:b/>
           <w:bCs/>
         </w:rPr>
-        <w:t xml:space="preserve">Impatto </w:t>
-      </w:r>
-      <w:proofErr w:type="gramStart"/>
-      <w:r>
-        <w:rPr>
-          <w:rFonts w:ascii="Arial" w:hAnsi="Arial" w:cs="Arial"/>
-          <w:b/>
-          <w:bCs/>
-        </w:rPr>
-        <w:t>nullo</w:t>
+        <w:t>Impatto nullo</w:t>
       </w:r>
       <w:r>
         <w:rPr>
@@ -729,57 +924,28 @@
         </w:rPr>
         <w:t>(</w:t>
       </w:r>
-      <w:proofErr w:type="gramEnd"/>
-      <w:r>
-        <w:rPr>
-          <w:rFonts w:ascii="Arial" w:hAnsi="Arial" w:cs="Arial"/>
-          <w:b/>
-          <w:bCs/>
-        </w:rPr>
-        <w:t>5)</w:t>
-      </w:r>
-      <w:r>
-        <w:rPr>
-          <w:rFonts w:ascii="Arial" w:hAnsi="Arial" w:cs="Arial"/>
-        </w:rPr>
-        <w:t xml:space="preserve">: </w:t>
-      </w:r>
-      <w:proofErr w:type="spellStart"/>
-      <w:r>
-        <w:rPr>
-          <w:rFonts w:ascii="Arial" w:hAnsi="Arial" w:cs="Arial"/>
-        </w:rPr>
-        <w:t>CryptoUtils</w:t>
-      </w:r>
-      <w:proofErr w:type="spellEnd"/>
-      <w:r>
-        <w:rPr>
-          <w:rFonts w:ascii="Arial" w:hAnsi="Arial" w:cs="Arial"/>
-        </w:rPr>
-        <w:t xml:space="preserve">, </w:t>
-      </w:r>
-      <w:proofErr w:type="spellStart"/>
-      <w:r>
-        <w:rPr>
-          <w:rFonts w:ascii="Arial" w:hAnsi="Arial" w:cs="Arial"/>
-        </w:rPr>
-        <w:t>FileUtils</w:t>
-      </w:r>
-      <w:proofErr w:type="spellEnd"/>
-      <w:r>
-        <w:rPr>
-          <w:rFonts w:ascii="Arial" w:hAnsi="Arial" w:cs="Arial"/>
-        </w:rPr>
-        <w:t xml:space="preserve">, Cache, Model, </w:t>
-      </w:r>
-      <w:proofErr w:type="spellStart"/>
-      <w:r>
-        <w:rPr>
-          <w:rFonts w:ascii="Arial" w:hAnsi="Arial" w:cs="Arial"/>
-        </w:rPr>
-        <w:t>RecursiveTreeSearch</w:t>
-      </w:r>
-      <w:proofErr w:type="spellEnd"/>
+      <w:r>
+        <w:rPr>
+          <w:rFonts w:ascii="Arial" w:hAnsi="Arial" w:cs="Arial"/>
+          <w:b/>
+          <w:bCs/>
+        </w:rPr>
+        <w:t>1</w:t>
+      </w:r>
+      <w:r>
+        <w:rPr>
+          <w:rFonts w:ascii="Arial" w:hAnsi="Arial" w:cs="Arial"/>
+          <w:b/>
+          <w:bCs/>
+        </w:rPr>
+        <w:t>)</w:t>
+      </w:r>
+      <w:r>
+        <w:rPr>
+          <w:rFonts w:ascii="Arial" w:hAnsi="Arial" w:cs="Arial"/>
+        </w:rPr>
+        <w:t>: CryptoUtils</w:t>
+      </w:r>
     </w:p>
     <w:p>
       <w:pPr>
@@ -808,16 +974,7 @@
           <w:b/>
           <w:bCs/>
         </w:rPr>
-        <w:t xml:space="preserve">Basso </w:t>
-      </w:r>
-      <w:proofErr w:type="gramStart"/>
-      <w:r>
-        <w:rPr>
-          <w:rFonts w:ascii="Arial" w:hAnsi="Arial" w:cs="Arial"/>
-          <w:b/>
-          <w:bCs/>
-        </w:rPr>
-        <w:t>impatto</w:t>
+        <w:t>Basso impatto</w:t>
       </w:r>
       <w:r>
         <w:rPr>
@@ -827,71 +984,28 @@
         </w:rPr>
         <w:t>(</w:t>
       </w:r>
-      <w:proofErr w:type="gramEnd"/>
-      <w:r>
-        <w:rPr>
-          <w:rFonts w:ascii="Arial" w:hAnsi="Arial" w:cs="Arial"/>
-          <w:b/>
-          <w:bCs/>
-        </w:rPr>
-        <w:t>4)</w:t>
-      </w:r>
-      <w:r>
-        <w:rPr>
-          <w:rFonts w:ascii="Arial" w:hAnsi="Arial" w:cs="Arial"/>
-        </w:rPr>
-        <w:t xml:space="preserve">: </w:t>
-      </w:r>
-      <w:proofErr w:type="spellStart"/>
-      <w:r>
-        <w:rPr>
-          <w:rFonts w:ascii="Arial" w:hAnsi="Arial" w:cs="Arial"/>
-        </w:rPr>
-        <w:t>AsyncZip</w:t>
-      </w:r>
-      <w:proofErr w:type="spellEnd"/>
-      <w:r>
-        <w:rPr>
-          <w:rFonts w:ascii="Arial" w:hAnsi="Arial" w:cs="Arial"/>
-        </w:rPr>
-        <w:t xml:space="preserve">, </w:t>
-      </w:r>
-      <w:proofErr w:type="spellStart"/>
-      <w:r>
-        <w:rPr>
-          <w:rFonts w:ascii="Arial" w:hAnsi="Arial" w:cs="Arial"/>
-        </w:rPr>
-        <w:t>MultiThreadAES</w:t>
-      </w:r>
-      <w:proofErr w:type="spellEnd"/>
-      <w:r>
-        <w:rPr>
-          <w:rFonts w:ascii="Arial" w:hAnsi="Arial" w:cs="Arial"/>
-        </w:rPr>
-        <w:t xml:space="preserve">, </w:t>
-      </w:r>
-      <w:proofErr w:type="spellStart"/>
-      <w:r>
-        <w:rPr>
-          <w:rFonts w:ascii="Arial" w:hAnsi="Arial" w:cs="Arial"/>
-        </w:rPr>
-        <w:t>ItemSize</w:t>
-      </w:r>
-      <w:proofErr w:type="spellEnd"/>
-      <w:r>
-        <w:rPr>
-          <w:rFonts w:ascii="Arial" w:hAnsi="Arial" w:cs="Arial"/>
-        </w:rPr>
-        <w:t xml:space="preserve">, </w:t>
-      </w:r>
-      <w:proofErr w:type="spellStart"/>
-      <w:r>
-        <w:rPr>
-          <w:rFonts w:ascii="Arial" w:hAnsi="Arial" w:cs="Arial"/>
-        </w:rPr>
-        <w:t>SortArrayList</w:t>
-      </w:r>
-      <w:proofErr w:type="spellEnd"/>
+      <w:r>
+        <w:rPr>
+          <w:rFonts w:ascii="Arial" w:hAnsi="Arial" w:cs="Arial"/>
+          <w:b/>
+          <w:bCs/>
+        </w:rPr>
+        <w:t>2</w:t>
+      </w:r>
+      <w:r>
+        <w:rPr>
+          <w:rFonts w:ascii="Arial" w:hAnsi="Arial" w:cs="Arial"/>
+          <w:b/>
+          <w:bCs/>
+        </w:rPr>
+        <w:t>)</w:t>
+      </w:r>
+      <w:r>
+        <w:rPr>
+          <w:rFonts w:ascii="Arial" w:hAnsi="Arial" w:cs="Arial"/>
+        </w:rPr>
+        <w:t>: AsyncZip, MultiThreadAES</w:t>
+      </w:r>
     </w:p>
     <w:p>
       <w:pPr>
@@ -920,16 +1034,7 @@
           <w:b/>
           <w:bCs/>
         </w:rPr>
-        <w:t xml:space="preserve">Elevato </w:t>
-      </w:r>
-      <w:proofErr w:type="gramStart"/>
-      <w:r>
-        <w:rPr>
-          <w:rFonts w:ascii="Arial" w:hAnsi="Arial" w:cs="Arial"/>
-          <w:b/>
-          <w:bCs/>
-        </w:rPr>
-        <w:t>impatto</w:t>
+        <w:t>Elevato impatto</w:t>
       </w:r>
       <w:r>
         <w:rPr>
@@ -939,169 +1044,46 @@
         </w:rPr>
         <w:t>(</w:t>
       </w:r>
-      <w:proofErr w:type="gramEnd"/>
-      <w:r>
-        <w:rPr>
-          <w:rFonts w:ascii="Arial" w:hAnsi="Arial" w:cs="Arial"/>
-          <w:b/>
-          <w:bCs/>
-        </w:rPr>
-        <w:t>10)</w:t>
-      </w:r>
-      <w:r>
-        <w:rPr>
-          <w:rFonts w:ascii="Arial" w:hAnsi="Arial" w:cs="Arial"/>
-        </w:rPr>
-        <w:t xml:space="preserve">: </w:t>
-      </w:r>
-      <w:proofErr w:type="spellStart"/>
-      <w:r>
-        <w:rPr>
-          <w:rFonts w:ascii="Arial" w:hAnsi="Arial" w:cs="Arial"/>
-        </w:rPr>
-        <w:t>CryptoMain</w:t>
-      </w:r>
-      <w:proofErr w:type="spellEnd"/>
-      <w:r>
-        <w:rPr>
-          <w:rFonts w:ascii="Arial" w:hAnsi="Arial" w:cs="Arial"/>
-        </w:rPr>
-        <w:t xml:space="preserve">, </w:t>
-      </w:r>
-      <w:proofErr w:type="spellStart"/>
-      <w:r>
-        <w:rPr>
-          <w:rFonts w:ascii="Arial" w:hAnsi="Arial" w:cs="Arial"/>
-        </w:rPr>
-        <w:t>DecryptMain</w:t>
-      </w:r>
-      <w:proofErr w:type="spellEnd"/>
-      <w:r>
-        <w:rPr>
-          <w:rFonts w:ascii="Arial" w:hAnsi="Arial" w:cs="Arial"/>
-        </w:rPr>
-        <w:t xml:space="preserve">, </w:t>
-      </w:r>
-      <w:proofErr w:type="spellStart"/>
-      <w:r>
-        <w:rPr>
-          <w:rFonts w:ascii="Arial" w:hAnsi="Arial" w:cs="Arial"/>
-        </w:rPr>
-        <w:t>EncryptMain</w:t>
-      </w:r>
-      <w:proofErr w:type="spellEnd"/>
-      <w:r>
-        <w:rPr>
-          <w:rFonts w:ascii="Arial" w:hAnsi="Arial" w:cs="Arial"/>
-        </w:rPr>
-        <w:t xml:space="preserve">, </w:t>
-      </w:r>
-      <w:proofErr w:type="spellStart"/>
-      <w:r>
-        <w:rPr>
-          <w:rFonts w:ascii="Arial" w:hAnsi="Arial" w:cs="Arial"/>
-        </w:rPr>
-        <w:t>CustomDialog</w:t>
-      </w:r>
-      <w:proofErr w:type="spellEnd"/>
-      <w:r>
-        <w:rPr>
-          <w:rFonts w:ascii="Arial" w:hAnsi="Arial" w:cs="Arial"/>
-        </w:rPr>
-        <w:t xml:space="preserve">, </w:t>
-      </w:r>
-      <w:proofErr w:type="spellStart"/>
-      <w:r>
-        <w:rPr>
-          <w:rFonts w:ascii="Arial" w:hAnsi="Arial" w:cs="Arial"/>
-        </w:rPr>
-        <w:t>AsyncLoad</w:t>
-      </w:r>
-      <w:proofErr w:type="spellEnd"/>
-      <w:r>
-        <w:rPr>
-          <w:rFonts w:ascii="Arial" w:hAnsi="Arial" w:cs="Arial"/>
-        </w:rPr>
-        <w:t xml:space="preserve">, </w:t>
-      </w:r>
-      <w:proofErr w:type="spellStart"/>
-      <w:r>
-        <w:rPr>
-          <w:rFonts w:ascii="Arial" w:hAnsi="Arial" w:cs="Arial"/>
-        </w:rPr>
-        <w:t>FileExplorer</w:t>
-      </w:r>
-      <w:proofErr w:type="spellEnd"/>
-      <w:r>
-        <w:rPr>
-          <w:rFonts w:ascii="Arial" w:hAnsi="Arial" w:cs="Arial"/>
-        </w:rPr>
-        <w:t>/</w:t>
-      </w:r>
-      <w:proofErr w:type="spellStart"/>
-      <w:r>
-        <w:rPr>
-          <w:rFonts w:ascii="Arial" w:hAnsi="Arial" w:cs="Arial"/>
-        </w:rPr>
-        <w:t>MainActivity</w:t>
-      </w:r>
-      <w:proofErr w:type="spellEnd"/>
-      <w:r>
-        <w:rPr>
-          <w:rFonts w:ascii="Arial" w:hAnsi="Arial" w:cs="Arial"/>
-        </w:rPr>
-        <w:t xml:space="preserve">, </w:t>
-      </w:r>
-      <w:proofErr w:type="spellStart"/>
-      <w:r>
-        <w:rPr>
-          <w:rFonts w:ascii="Arial" w:hAnsi="Arial" w:cs="Arial"/>
-        </w:rPr>
-        <w:t>RecycleList</w:t>
-      </w:r>
-      <w:proofErr w:type="spellEnd"/>
-      <w:r>
-        <w:rPr>
-          <w:rFonts w:ascii="Arial" w:hAnsi="Arial" w:cs="Arial"/>
-        </w:rPr>
-        <w:t xml:space="preserve">, </w:t>
-      </w:r>
-      <w:proofErr w:type="spellStart"/>
-      <w:r>
-        <w:rPr>
-          <w:rFonts w:ascii="Arial" w:hAnsi="Arial" w:cs="Arial"/>
-        </w:rPr>
-        <w:t>RecycleListOrganize</w:t>
-      </w:r>
-      <w:proofErr w:type="spellEnd"/>
-      <w:r>
-        <w:rPr>
-          <w:rFonts w:ascii="Arial" w:hAnsi="Arial" w:cs="Arial"/>
-        </w:rPr>
-        <w:t>, Secure/</w:t>
-      </w:r>
-      <w:proofErr w:type="spellStart"/>
-      <w:r>
-        <w:rPr>
-          <w:rFonts w:ascii="Arial" w:hAnsi="Arial" w:cs="Arial"/>
-        </w:rPr>
-        <w:t>MainActivity</w:t>
-      </w:r>
-      <w:proofErr w:type="spellEnd"/>
-      <w:r>
-        <w:rPr>
-          <w:rFonts w:ascii="Arial" w:hAnsi="Arial" w:cs="Arial"/>
-        </w:rPr>
-        <w:t>, Glide</w:t>
-      </w:r>
-    </w:p>
-    <w:p>
-      <w:pPr>
-        <w:pStyle w:val="Standard"/>
-        <w:rPr>
-          <w:rFonts w:ascii="Arial" w:hAnsi="Arial" w:cs="Arial"/>
-        </w:rPr>
-      </w:pPr>
+      <w:r>
+        <w:rPr>
+          <w:rFonts w:ascii="Arial" w:hAnsi="Arial" w:cs="Arial"/>
+          <w:b/>
+          <w:bCs/>
+        </w:rPr>
+        <w:t>4</w:t>
+      </w:r>
+      <w:r>
+        <w:rPr>
+          <w:rFonts w:ascii="Arial" w:hAnsi="Arial" w:cs="Arial"/>
+          <w:b/>
+          <w:bCs/>
+        </w:rPr>
+        <w:t>)</w:t>
+      </w:r>
+      <w:r>
+        <w:rPr>
+          <w:rFonts w:ascii="Arial" w:hAnsi="Arial" w:cs="Arial"/>
+        </w:rPr>
+        <w:t>: DecryptMain, EncryptMain, CustomDialog</w:t>
+      </w:r>
+      <w:r>
+        <w:rPr>
+          <w:rFonts w:ascii="Arial" w:hAnsi="Arial" w:cs="Arial"/>
+        </w:rPr>
+        <w:t>(-&gt;ErrorPopUp)</w:t>
+      </w:r>
+      <w:r>
+        <w:rPr>
+          <w:rFonts w:ascii="Arial" w:hAnsi="Arial" w:cs="Arial"/>
+        </w:rPr>
+        <w:t>, Secure/MainActivity</w:t>
+      </w:r>
+      <w:r>
+        <w:rPr>
+          <w:rFonts w:ascii="Arial" w:hAnsi="Arial" w:cs="Arial"/>
+        </w:rPr>
+        <w:t>(-&gt; Main)</w:t>
+      </w:r>
     </w:p>
     <w:p>
       <w:pPr>
@@ -1115,450 +1097,10 @@
       <w:pPr>
         <w:pStyle w:val="Titolo1"/>
       </w:pPr>
-      <w:r>
-        <w:t>Candidate impact set</w:t>
-      </w:r>
-    </w:p>
-    <w:p>
-      <w:pPr>
-        <w:pStyle w:val="Standard"/>
-        <w:rPr>
-          <w:rFonts w:ascii="Arial" w:hAnsi="Arial" w:cs="Arial"/>
-        </w:rPr>
-      </w:pPr>
-      <w:r>
-        <w:rPr>
-          <w:rFonts w:ascii="Arial" w:hAnsi="Arial" w:cs="Arial"/>
-        </w:rPr>
-        <w:t>Componenti software raggruppate in fasce per quantità di modifiche da eseguire:</w:t>
-      </w:r>
-    </w:p>
-    <w:p>
-      <w:pPr>
-        <w:pStyle w:val="Standard"/>
-        <w:rPr>
-          <w:rFonts w:ascii="Arial" w:hAnsi="Arial" w:cs="Arial"/>
-        </w:rPr>
-      </w:pPr>
-    </w:p>
-    <w:p>
-      <w:pPr>
-        <w:pStyle w:val="Standard"/>
-        <w:rPr>
-          <w:rFonts w:ascii="Arial" w:hAnsi="Arial" w:cs="Arial"/>
-        </w:rPr>
-      </w:pPr>
-      <w:r>
-        <w:rPr>
-          <w:rFonts w:ascii="Arial" w:hAnsi="Arial" w:cs="Arial"/>
-        </w:rPr>
-        <w:t xml:space="preserve">- </w:t>
-      </w:r>
-      <w:r>
-        <w:rPr>
-          <w:rFonts w:ascii="Arial" w:hAnsi="Arial" w:cs="Arial"/>
-          <w:b/>
-          <w:bCs/>
-        </w:rPr>
-        <w:t xml:space="preserve">Impatto </w:t>
-      </w:r>
-      <w:proofErr w:type="gramStart"/>
-      <w:r>
-        <w:rPr>
-          <w:rFonts w:ascii="Arial" w:hAnsi="Arial" w:cs="Arial"/>
-          <w:b/>
-          <w:bCs/>
-        </w:rPr>
-        <w:t>nullo</w:t>
-      </w:r>
-      <w:r>
-        <w:rPr>
-          <w:rFonts w:ascii="Arial" w:hAnsi="Arial" w:cs="Arial"/>
-          <w:b/>
-          <w:bCs/>
-        </w:rPr>
-        <w:t>(</w:t>
-      </w:r>
-      <w:proofErr w:type="gramEnd"/>
-      <w:r>
-        <w:rPr>
-          <w:rFonts w:ascii="Arial" w:hAnsi="Arial" w:cs="Arial"/>
-          <w:b/>
-          <w:bCs/>
-        </w:rPr>
-        <w:t>5)</w:t>
-      </w:r>
-      <w:r>
-        <w:rPr>
-          <w:rFonts w:ascii="Arial" w:hAnsi="Arial" w:cs="Arial"/>
-        </w:rPr>
-        <w:t xml:space="preserve">: </w:t>
-      </w:r>
-      <w:proofErr w:type="spellStart"/>
-      <w:r>
-        <w:rPr>
-          <w:rFonts w:ascii="Arial" w:hAnsi="Arial" w:cs="Arial"/>
-        </w:rPr>
-        <w:t>CryptoUtils</w:t>
-      </w:r>
-      <w:proofErr w:type="spellEnd"/>
-      <w:r>
-        <w:rPr>
-          <w:rFonts w:ascii="Arial" w:hAnsi="Arial" w:cs="Arial"/>
-        </w:rPr>
-        <w:t xml:space="preserve">, </w:t>
-      </w:r>
-      <w:proofErr w:type="spellStart"/>
-      <w:r>
-        <w:rPr>
-          <w:rFonts w:ascii="Arial" w:hAnsi="Arial" w:cs="Arial"/>
-        </w:rPr>
-        <w:t>FileUtils</w:t>
-      </w:r>
-      <w:proofErr w:type="spellEnd"/>
-      <w:r>
-        <w:rPr>
-          <w:rFonts w:ascii="Arial" w:hAnsi="Arial" w:cs="Arial"/>
-        </w:rPr>
-        <w:t xml:space="preserve">, Cache, Model, </w:t>
-      </w:r>
-      <w:proofErr w:type="spellStart"/>
-      <w:r>
-        <w:rPr>
-          <w:rFonts w:ascii="Arial" w:hAnsi="Arial" w:cs="Arial"/>
-        </w:rPr>
-        <w:t>RecursiveTreeSearch</w:t>
-      </w:r>
-      <w:proofErr w:type="spellEnd"/>
-    </w:p>
-    <w:p>
-      <w:pPr>
-        <w:pStyle w:val="Standard"/>
-        <w:rPr>
-          <w:rFonts w:ascii="Arial" w:hAnsi="Arial" w:cs="Arial"/>
-        </w:rPr>
-      </w:pPr>
-    </w:p>
-    <w:p>
-      <w:pPr>
-        <w:pStyle w:val="Standard"/>
-        <w:rPr>
-          <w:rFonts w:ascii="Arial" w:hAnsi="Arial" w:cs="Arial"/>
-        </w:rPr>
-      </w:pPr>
-      <w:r>
-        <w:rPr>
-          <w:rFonts w:ascii="Arial" w:hAnsi="Arial" w:cs="Arial"/>
-        </w:rPr>
-        <w:t xml:space="preserve">- </w:t>
-      </w:r>
-      <w:r>
-        <w:rPr>
-          <w:rFonts w:ascii="Arial" w:hAnsi="Arial" w:cs="Arial"/>
-          <w:b/>
-          <w:bCs/>
-        </w:rPr>
-        <w:t xml:space="preserve">Basso </w:t>
-      </w:r>
-      <w:proofErr w:type="gramStart"/>
-      <w:r>
-        <w:rPr>
-          <w:rFonts w:ascii="Arial" w:hAnsi="Arial" w:cs="Arial"/>
-          <w:b/>
-          <w:bCs/>
-        </w:rPr>
-        <w:t>impatto</w:t>
-      </w:r>
-      <w:r>
-        <w:rPr>
-          <w:rFonts w:ascii="Arial" w:hAnsi="Arial" w:cs="Arial"/>
-          <w:b/>
-          <w:bCs/>
-        </w:rPr>
-        <w:t>(</w:t>
-      </w:r>
-      <w:proofErr w:type="gramEnd"/>
-      <w:r>
-        <w:rPr>
-          <w:rFonts w:ascii="Arial" w:hAnsi="Arial" w:cs="Arial"/>
-          <w:b/>
-          <w:bCs/>
-        </w:rPr>
-        <w:t>4)</w:t>
-      </w:r>
-      <w:r>
-        <w:rPr>
-          <w:rFonts w:ascii="Arial" w:hAnsi="Arial" w:cs="Arial"/>
-        </w:rPr>
-        <w:t xml:space="preserve">: </w:t>
-      </w:r>
-      <w:proofErr w:type="spellStart"/>
-      <w:r>
-        <w:rPr>
-          <w:rFonts w:ascii="Arial" w:hAnsi="Arial" w:cs="Arial"/>
-        </w:rPr>
-        <w:t>AsyncZip</w:t>
-      </w:r>
-      <w:proofErr w:type="spellEnd"/>
-      <w:r>
-        <w:rPr>
-          <w:rFonts w:ascii="Arial" w:hAnsi="Arial" w:cs="Arial"/>
-        </w:rPr>
-        <w:t xml:space="preserve">, </w:t>
-      </w:r>
-      <w:proofErr w:type="spellStart"/>
-      <w:r>
-        <w:rPr>
-          <w:rFonts w:ascii="Arial" w:hAnsi="Arial" w:cs="Arial"/>
-        </w:rPr>
-        <w:t>MultiThreadAES</w:t>
-      </w:r>
-      <w:proofErr w:type="spellEnd"/>
-      <w:r>
-        <w:rPr>
-          <w:rFonts w:ascii="Arial" w:hAnsi="Arial" w:cs="Arial"/>
-        </w:rPr>
-        <w:t xml:space="preserve">, </w:t>
-      </w:r>
-      <w:proofErr w:type="spellStart"/>
-      <w:r>
-        <w:rPr>
-          <w:rFonts w:ascii="Arial" w:hAnsi="Arial" w:cs="Arial"/>
-        </w:rPr>
-        <w:t>ItemSize</w:t>
-      </w:r>
-      <w:proofErr w:type="spellEnd"/>
-      <w:r>
-        <w:rPr>
-          <w:rFonts w:ascii="Arial" w:hAnsi="Arial" w:cs="Arial"/>
-        </w:rPr>
-        <w:t xml:space="preserve">, </w:t>
-      </w:r>
-      <w:proofErr w:type="spellStart"/>
-      <w:r>
-        <w:rPr>
-          <w:rFonts w:ascii="Arial" w:hAnsi="Arial" w:cs="Arial"/>
-        </w:rPr>
-        <w:t>SortArrayList</w:t>
-      </w:r>
-      <w:proofErr w:type="spellEnd"/>
-      <w:r>
-        <w:rPr>
-          <w:rFonts w:ascii="Arial" w:hAnsi="Arial" w:cs="Arial"/>
-        </w:rPr>
-        <w:t xml:space="preserve">, </w:t>
-      </w:r>
-      <w:proofErr w:type="spellStart"/>
-      <w:r>
-        <w:rPr>
-          <w:rFonts w:ascii="Arial" w:hAnsi="Arial" w:cs="Arial"/>
-        </w:rPr>
-        <w:t>RecycleListOrganize</w:t>
-      </w:r>
-      <w:proofErr w:type="spellEnd"/>
-    </w:p>
-    <w:p>
-      <w:pPr>
-        <w:pStyle w:val="Standard"/>
-        <w:rPr>
-          <w:rFonts w:ascii="Arial" w:hAnsi="Arial" w:cs="Arial"/>
-        </w:rPr>
-      </w:pPr>
-    </w:p>
-    <w:p>
-      <w:pPr>
-        <w:pStyle w:val="Standard"/>
-        <w:rPr>
-          <w:rFonts w:ascii="Arial" w:hAnsi="Arial" w:cs="Arial"/>
-        </w:rPr>
-      </w:pPr>
-      <w:r>
-        <w:rPr>
-          <w:rFonts w:ascii="Arial" w:hAnsi="Arial" w:cs="Arial"/>
-        </w:rPr>
-        <w:t xml:space="preserve">- </w:t>
-      </w:r>
-      <w:r>
-        <w:rPr>
-          <w:rFonts w:ascii="Arial" w:hAnsi="Arial" w:cs="Arial"/>
-          <w:b/>
-          <w:bCs/>
-        </w:rPr>
-        <w:t xml:space="preserve">Elevato </w:t>
-      </w:r>
-      <w:proofErr w:type="gramStart"/>
-      <w:r>
-        <w:rPr>
-          <w:rFonts w:ascii="Arial" w:hAnsi="Arial" w:cs="Arial"/>
-          <w:b/>
-          <w:bCs/>
-        </w:rPr>
-        <w:t>impatto</w:t>
-      </w:r>
-      <w:r>
-        <w:rPr>
-          <w:rFonts w:ascii="Arial" w:hAnsi="Arial" w:cs="Arial"/>
-          <w:b/>
-          <w:bCs/>
-        </w:rPr>
-        <w:t>(</w:t>
-      </w:r>
-      <w:proofErr w:type="gramEnd"/>
-      <w:r>
-        <w:rPr>
-          <w:rFonts w:ascii="Arial" w:hAnsi="Arial" w:cs="Arial"/>
-          <w:b/>
-          <w:bCs/>
-        </w:rPr>
-        <w:t>10)</w:t>
-      </w:r>
-      <w:r>
-        <w:rPr>
-          <w:rFonts w:ascii="Arial" w:hAnsi="Arial" w:cs="Arial"/>
-        </w:rPr>
-        <w:t xml:space="preserve">: </w:t>
-      </w:r>
-      <w:proofErr w:type="spellStart"/>
-      <w:r>
-        <w:rPr>
-          <w:rFonts w:ascii="Arial" w:hAnsi="Arial" w:cs="Arial"/>
-        </w:rPr>
-        <w:t>CryptoMain</w:t>
-      </w:r>
-      <w:proofErr w:type="spellEnd"/>
-      <w:r>
-        <w:rPr>
-          <w:rFonts w:ascii="Arial" w:hAnsi="Arial" w:cs="Arial"/>
-        </w:rPr>
-        <w:t xml:space="preserve">, </w:t>
-      </w:r>
-      <w:proofErr w:type="spellStart"/>
-      <w:r>
-        <w:rPr>
-          <w:rFonts w:ascii="Arial" w:hAnsi="Arial" w:cs="Arial"/>
-        </w:rPr>
-        <w:t>DecryptMain</w:t>
-      </w:r>
-      <w:proofErr w:type="spellEnd"/>
-      <w:r>
-        <w:rPr>
-          <w:rFonts w:ascii="Arial" w:hAnsi="Arial" w:cs="Arial"/>
-        </w:rPr>
-        <w:t xml:space="preserve">, </w:t>
-      </w:r>
-      <w:proofErr w:type="spellStart"/>
-      <w:r>
-        <w:rPr>
-          <w:rFonts w:ascii="Arial" w:hAnsi="Arial" w:cs="Arial"/>
-        </w:rPr>
-        <w:t>EncryptMain</w:t>
-      </w:r>
-      <w:proofErr w:type="spellEnd"/>
-      <w:r>
-        <w:rPr>
-          <w:rFonts w:ascii="Arial" w:hAnsi="Arial" w:cs="Arial"/>
-        </w:rPr>
-        <w:t xml:space="preserve">, </w:t>
-      </w:r>
-      <w:proofErr w:type="spellStart"/>
-      <w:r>
-        <w:rPr>
-          <w:rFonts w:ascii="Arial" w:hAnsi="Arial" w:cs="Arial"/>
-        </w:rPr>
-        <w:t>CustomDialog</w:t>
-      </w:r>
-      <w:proofErr w:type="spellEnd"/>
-      <w:r>
-        <w:rPr>
-          <w:rFonts w:ascii="Arial" w:hAnsi="Arial" w:cs="Arial"/>
-        </w:rPr>
-        <w:t xml:space="preserve">, </w:t>
-      </w:r>
-      <w:proofErr w:type="spellStart"/>
-      <w:r>
-        <w:rPr>
-          <w:rFonts w:ascii="Arial" w:hAnsi="Arial" w:cs="Arial"/>
-        </w:rPr>
-        <w:t>FileExplorer</w:t>
-      </w:r>
-      <w:proofErr w:type="spellEnd"/>
-      <w:r>
-        <w:rPr>
-          <w:rFonts w:ascii="Arial" w:hAnsi="Arial" w:cs="Arial"/>
-        </w:rPr>
-        <w:t>/</w:t>
-      </w:r>
-      <w:proofErr w:type="spellStart"/>
-      <w:r>
-        <w:rPr>
-          <w:rFonts w:ascii="Arial" w:hAnsi="Arial" w:cs="Arial"/>
-        </w:rPr>
-        <w:t>MainActivity</w:t>
-      </w:r>
-      <w:proofErr w:type="spellEnd"/>
-      <w:r>
-        <w:rPr>
-          <w:rFonts w:ascii="Arial" w:hAnsi="Arial" w:cs="Arial"/>
-        </w:rPr>
-        <w:t xml:space="preserve">, </w:t>
-      </w:r>
-      <w:proofErr w:type="spellStart"/>
-      <w:r>
-        <w:rPr>
-          <w:rFonts w:ascii="Arial" w:hAnsi="Arial" w:cs="Arial"/>
-        </w:rPr>
-        <w:t>RecycleList</w:t>
-      </w:r>
-      <w:proofErr w:type="spellEnd"/>
-      <w:r>
-        <w:rPr>
-          <w:rFonts w:ascii="Arial" w:hAnsi="Arial" w:cs="Arial"/>
-        </w:rPr>
-        <w:t>, Secure/</w:t>
-      </w:r>
-      <w:proofErr w:type="spellStart"/>
-      <w:r>
-        <w:rPr>
-          <w:rFonts w:ascii="Arial" w:hAnsi="Arial" w:cs="Arial"/>
-        </w:rPr>
-        <w:t>MainActivity</w:t>
-      </w:r>
-      <w:proofErr w:type="spellEnd"/>
-    </w:p>
-    <w:p>
-      <w:pPr>
-        <w:pStyle w:val="Standard"/>
-        <w:rPr>
-          <w:rFonts w:ascii="Arial" w:hAnsi="Arial" w:cs="Arial"/>
-        </w:rPr>
-      </w:pPr>
-    </w:p>
-    <w:p>
-      <w:pPr>
-        <w:pStyle w:val="Standard"/>
-        <w:rPr>
-          <w:rFonts w:ascii="Arial" w:hAnsi="Arial" w:cs="Arial"/>
-        </w:rPr>
-      </w:pPr>
-    </w:p>
-    <w:p>
-      <w:pPr>
-        <w:pStyle w:val="Standard"/>
-        <w:rPr>
-          <w:rFonts w:ascii="Arial" w:hAnsi="Arial" w:cs="Arial"/>
-        </w:rPr>
-      </w:pPr>
-    </w:p>
-    <w:p>
-      <w:pPr>
-        <w:pStyle w:val="Titolo1"/>
-      </w:pPr>
-      <w:proofErr w:type="spellStart"/>
       <w:r>
         <w:lastRenderedPageBreak/>
         <w:t>Actual</w:t>
       </w:r>
-      <w:proofErr w:type="spellEnd"/>
       <w:r>
         <w:t xml:space="preserve"> impact set</w:t>
       </w:r>
@@ -1574,7 +1116,45 @@
         <w:rPr>
           <w:rFonts w:ascii="Arial" w:hAnsi="Arial" w:cs="Arial"/>
         </w:rPr>
-        <w:t>Componenti software raggruppate in fasce per quantità di modifiche da eseguire:</w:t>
+        <w:t>Durante lo svolgimento delle modifiche si è resa necessaria l’implementazione di classi inedite per la gestione della interfaccia grafica principale e del file</w:t>
+      </w:r>
+      <w:r>
+        <w:rPr>
+          <w:rFonts w:ascii="Arial" w:hAnsi="Arial" w:cs="Arial"/>
+        </w:rPr>
+        <w:t xml:space="preserve"> manager </w:t>
+      </w:r>
+      <w:r>
+        <w:rPr>
+          <w:rFonts w:ascii="Arial" w:hAnsi="Arial" w:cs="Arial"/>
+        </w:rPr>
+        <w:t xml:space="preserve">in ambiente </w:t>
+      </w:r>
+      <w:r>
+        <w:rPr>
+          <w:rFonts w:ascii="Arial" w:hAnsi="Arial" w:cs="Arial"/>
+        </w:rPr>
+        <w:t>desktop.</w:t>
+      </w:r>
+    </w:p>
+    <w:p>
+      <w:pPr>
+        <w:pStyle w:val="Standard"/>
+        <w:rPr>
+          <w:rFonts w:ascii="Arial" w:hAnsi="Arial" w:cs="Arial"/>
+        </w:rPr>
+      </w:pPr>
+      <w:r>
+        <w:rPr>
+          <w:rFonts w:ascii="Arial" w:hAnsi="Arial" w:cs="Arial"/>
+        </w:rPr>
+        <w:t>Di seguito i c</w:t>
+      </w:r>
+      <w:r>
+        <w:rPr>
+          <w:rFonts w:ascii="Arial" w:hAnsi="Arial" w:cs="Arial"/>
+        </w:rPr>
+        <w:t>omponenti software raggruppate in fasce per quantità di modifiche da eseguire:</w:t>
       </w:r>
     </w:p>
     <w:p>
@@ -1604,56 +1184,22 @@
           <w:b/>
           <w:bCs/>
         </w:rPr>
-        <w:t xml:space="preserve">Impatto </w:t>
-      </w:r>
-      <w:proofErr w:type="gramStart"/>
-      <w:r>
-        <w:rPr>
-          <w:rFonts w:ascii="Arial" w:hAnsi="Arial" w:cs="Arial"/>
-          <w:b/>
-          <w:bCs/>
-        </w:rPr>
-        <w:t>nullo</w:t>
-      </w:r>
-      <w:r>
-        <w:rPr>
-          <w:rFonts w:ascii="Arial" w:hAnsi="Arial" w:cs="Arial"/>
-          <w:b/>
-          <w:bCs/>
-        </w:rPr>
-        <w:t>(</w:t>
-      </w:r>
-      <w:proofErr w:type="gramEnd"/>
-      <w:r>
-        <w:rPr>
-          <w:rFonts w:ascii="Arial" w:hAnsi="Arial" w:cs="Arial"/>
-          <w:b/>
-          <w:bCs/>
-        </w:rPr>
-        <w:t>1</w:t>
-      </w:r>
-      <w:r>
-        <w:rPr>
-          <w:rFonts w:ascii="Arial" w:hAnsi="Arial" w:cs="Arial"/>
-          <w:b/>
-          <w:bCs/>
-        </w:rPr>
-        <w:t>)</w:t>
-      </w:r>
-      <w:r>
-        <w:rPr>
-          <w:rFonts w:ascii="Arial" w:hAnsi="Arial" w:cs="Arial"/>
-        </w:rPr>
-        <w:t xml:space="preserve">: </w:t>
-      </w:r>
-      <w:proofErr w:type="spellStart"/>
-      <w:r>
-        <w:rPr>
-          <w:rFonts w:ascii="Arial" w:hAnsi="Arial" w:cs="Arial"/>
-        </w:rPr>
-        <w:t>CryptoUtils</w:t>
-      </w:r>
-      <w:proofErr w:type="spellEnd"/>
+        <w:t>Impatto nullo</w:t>
+      </w:r>
+      <w:r>
+        <w:rPr>
+          <w:rFonts w:ascii="Arial" w:hAnsi="Arial" w:cs="Arial"/>
+          <w:b/>
+          <w:bCs/>
+        </w:rPr>
+        <w:t>(1)</w:t>
+      </w:r>
+      <w:r>
+        <w:rPr>
+          <w:rFonts w:ascii="Arial" w:hAnsi="Arial" w:cs="Arial"/>
+        </w:rPr>
+        <w:t>: CryptoUtils</w:t>
+      </w:r>
     </w:p>
     <w:p>
       <w:pPr>
@@ -1682,70 +1228,22 @@
           <w:b/>
           <w:bCs/>
         </w:rPr>
-        <w:t xml:space="preserve">Basso </w:t>
-      </w:r>
-      <w:proofErr w:type="gramStart"/>
-      <w:r>
-        <w:rPr>
-          <w:rFonts w:ascii="Arial" w:hAnsi="Arial" w:cs="Arial"/>
-          <w:b/>
-          <w:bCs/>
-        </w:rPr>
-        <w:t>impatto</w:t>
-      </w:r>
-      <w:r>
-        <w:rPr>
-          <w:rFonts w:ascii="Arial" w:hAnsi="Arial" w:cs="Arial"/>
-          <w:b/>
-          <w:bCs/>
-        </w:rPr>
-        <w:t>(</w:t>
-      </w:r>
-      <w:proofErr w:type="gramEnd"/>
-      <w:r>
-        <w:rPr>
-          <w:rFonts w:ascii="Arial" w:hAnsi="Arial" w:cs="Arial"/>
-          <w:b/>
-          <w:bCs/>
-        </w:rPr>
-        <w:t>2</w:t>
-      </w:r>
-      <w:r>
-        <w:rPr>
-          <w:rFonts w:ascii="Arial" w:hAnsi="Arial" w:cs="Arial"/>
-          <w:b/>
-          <w:bCs/>
-        </w:rPr>
-        <w:t>)</w:t>
-      </w:r>
-      <w:r>
-        <w:rPr>
-          <w:rFonts w:ascii="Arial" w:hAnsi="Arial" w:cs="Arial"/>
-        </w:rPr>
-        <w:t xml:space="preserve">: </w:t>
-      </w:r>
-      <w:proofErr w:type="spellStart"/>
-      <w:r>
-        <w:rPr>
-          <w:rFonts w:ascii="Arial" w:hAnsi="Arial" w:cs="Arial"/>
-        </w:rPr>
-        <w:t>AsyncZip</w:t>
-      </w:r>
-      <w:proofErr w:type="spellEnd"/>
-      <w:r>
-        <w:rPr>
-          <w:rFonts w:ascii="Arial" w:hAnsi="Arial" w:cs="Arial"/>
-        </w:rPr>
-        <w:t xml:space="preserve">, </w:t>
-      </w:r>
-      <w:proofErr w:type="spellStart"/>
-      <w:r>
-        <w:rPr>
-          <w:rFonts w:ascii="Arial" w:hAnsi="Arial" w:cs="Arial"/>
-        </w:rPr>
-        <w:t>MultiThreadAES</w:t>
-      </w:r>
-      <w:proofErr w:type="spellEnd"/>
+        <w:t>Basso impatto</w:t>
+      </w:r>
+      <w:r>
+        <w:rPr>
+          <w:rFonts w:ascii="Arial" w:hAnsi="Arial" w:cs="Arial"/>
+          <w:b/>
+          <w:bCs/>
+        </w:rPr>
+        <w:t>(2)</w:t>
+      </w:r>
+      <w:r>
+        <w:rPr>
+          <w:rFonts w:ascii="Arial" w:hAnsi="Arial" w:cs="Arial"/>
+        </w:rPr>
+        <w:t>: AsyncZip, MultiThreadAES</w:t>
+      </w:r>
     </w:p>
     <w:p>
       <w:pPr>
@@ -1774,137 +1272,39 @@
           <w:b/>
           <w:bCs/>
         </w:rPr>
-        <w:t xml:space="preserve">Elevato </w:t>
-      </w:r>
-      <w:proofErr w:type="gramStart"/>
-      <w:r>
-        <w:rPr>
-          <w:rFonts w:ascii="Arial" w:hAnsi="Arial" w:cs="Arial"/>
-          <w:b/>
-          <w:bCs/>
-        </w:rPr>
-        <w:t>impatto</w:t>
-      </w:r>
-      <w:r>
-        <w:rPr>
-          <w:rFonts w:ascii="Arial" w:hAnsi="Arial" w:cs="Arial"/>
-          <w:b/>
-          <w:bCs/>
-        </w:rPr>
-        <w:t>(</w:t>
-      </w:r>
-      <w:proofErr w:type="gramEnd"/>
-      <w:r>
-        <w:rPr>
-          <w:rFonts w:ascii="Arial" w:hAnsi="Arial" w:cs="Arial"/>
-          <w:b/>
-          <w:bCs/>
-        </w:rPr>
-        <w:t>4</w:t>
-      </w:r>
-      <w:r>
-        <w:rPr>
-          <w:rFonts w:ascii="Arial" w:hAnsi="Arial" w:cs="Arial"/>
-          <w:b/>
-          <w:bCs/>
-        </w:rPr>
-        <w:t>)</w:t>
-      </w:r>
-      <w:r>
-        <w:rPr>
-          <w:rFonts w:ascii="Arial" w:hAnsi="Arial" w:cs="Arial"/>
-        </w:rPr>
-        <w:t xml:space="preserve">: </w:t>
-      </w:r>
-      <w:proofErr w:type="spellStart"/>
-      <w:r>
-        <w:rPr>
-          <w:rFonts w:ascii="Arial" w:hAnsi="Arial" w:cs="Arial"/>
-        </w:rPr>
-        <w:t>DecryptMain</w:t>
-      </w:r>
-      <w:proofErr w:type="spellEnd"/>
-      <w:r>
-        <w:rPr>
-          <w:rFonts w:ascii="Arial" w:hAnsi="Arial" w:cs="Arial"/>
-        </w:rPr>
-        <w:t xml:space="preserve">, </w:t>
-      </w:r>
-      <w:proofErr w:type="spellStart"/>
-      <w:r>
-        <w:rPr>
-          <w:rFonts w:ascii="Arial" w:hAnsi="Arial" w:cs="Arial"/>
-        </w:rPr>
-        <w:t>EncryptMain</w:t>
-      </w:r>
-      <w:proofErr w:type="spellEnd"/>
-      <w:r>
-        <w:rPr>
-          <w:rFonts w:ascii="Arial" w:hAnsi="Arial" w:cs="Arial"/>
-        </w:rPr>
-        <w:t xml:space="preserve">, </w:t>
-      </w:r>
-      <w:proofErr w:type="spellStart"/>
-      <w:r>
-        <w:rPr>
-          <w:rFonts w:ascii="Arial" w:hAnsi="Arial" w:cs="Arial"/>
-        </w:rPr>
-        <w:t>CustomDialog</w:t>
-      </w:r>
-      <w:proofErr w:type="spellEnd"/>
-      <w:r>
-        <w:rPr>
-          <w:rFonts w:ascii="Arial" w:hAnsi="Arial" w:cs="Arial"/>
-        </w:rPr>
-        <w:t>(-&gt;</w:t>
-      </w:r>
-      <w:proofErr w:type="spellStart"/>
-      <w:r>
-        <w:rPr>
-          <w:rFonts w:ascii="Arial" w:hAnsi="Arial" w:cs="Arial"/>
-        </w:rPr>
-        <w:t>ErrorPopUp</w:t>
-      </w:r>
-      <w:proofErr w:type="spellEnd"/>
-      <w:r>
-        <w:rPr>
-          <w:rFonts w:ascii="Arial" w:hAnsi="Arial" w:cs="Arial"/>
-        </w:rPr>
-        <w:t>)</w:t>
-      </w:r>
-      <w:r>
-        <w:rPr>
-          <w:rFonts w:ascii="Arial" w:hAnsi="Arial" w:cs="Arial"/>
-        </w:rPr>
-        <w:t>, Secure/</w:t>
-      </w:r>
-      <w:proofErr w:type="spellStart"/>
-      <w:r>
-        <w:rPr>
-          <w:rFonts w:ascii="Arial" w:hAnsi="Arial" w:cs="Arial"/>
-        </w:rPr>
-        <w:t>MainActivity</w:t>
-      </w:r>
-      <w:proofErr w:type="spellEnd"/>
-      <w:r>
-        <w:rPr>
-          <w:rFonts w:ascii="Arial" w:hAnsi="Arial" w:cs="Arial"/>
-        </w:rPr>
-        <w:t xml:space="preserve">(-&gt; </w:t>
-      </w:r>
-      <w:proofErr w:type="spellStart"/>
-      <w:r>
-        <w:rPr>
-          <w:rFonts w:ascii="Arial" w:hAnsi="Arial" w:cs="Arial"/>
-        </w:rPr>
-        <w:t>Main</w:t>
-      </w:r>
-      <w:proofErr w:type="spellEnd"/>
-      <w:r>
-        <w:rPr>
-          <w:rFonts w:ascii="Arial" w:hAnsi="Arial" w:cs="Arial"/>
-        </w:rPr>
-        <w:t>)</w:t>
+        <w:t>Elevato impatto</w:t>
+      </w:r>
+      <w:r>
+        <w:rPr>
+          <w:rFonts w:ascii="Arial" w:hAnsi="Arial" w:cs="Arial"/>
+          <w:b/>
+          <w:bCs/>
+        </w:rPr>
+        <w:t>(4)</w:t>
+      </w:r>
+      <w:r>
+        <w:rPr>
+          <w:rFonts w:ascii="Arial" w:hAnsi="Arial" w:cs="Arial"/>
+        </w:rPr>
+        <w:t>: DecryptMain, EncryptMain, CustomDialog</w:t>
+      </w:r>
+      <w:r>
+        <w:rPr>
+          <w:rFonts w:ascii="Arial" w:hAnsi="Arial" w:cs="Arial"/>
+        </w:rPr>
+        <w:t>(-&gt;ErrorPopUp)</w:t>
+      </w:r>
+      <w:r>
+        <w:rPr>
+          <w:rFonts w:ascii="Arial" w:hAnsi="Arial" w:cs="Arial"/>
+        </w:rPr>
+        <w:t>, Secure/MainActivity</w:t>
+      </w:r>
+      <w:r>
+        <w:rPr>
+          <w:rFonts w:ascii="Arial" w:hAnsi="Arial" w:cs="Arial"/>
+        </w:rPr>
+        <w:t>(-&gt; Main)</w:t>
       </w:r>
     </w:p>
     <w:p>
@@ -1934,98 +1334,28 @@
           <w:b/>
           <w:bCs/>
         </w:rPr>
-        <w:t xml:space="preserve">Classi </w:t>
-      </w:r>
-      <w:proofErr w:type="gramStart"/>
-      <w:r>
-        <w:rPr>
-          <w:rFonts w:ascii="Arial" w:hAnsi="Arial" w:cs="Arial"/>
-          <w:b/>
-          <w:bCs/>
-        </w:rPr>
-        <w:t>inedite</w:t>
-      </w:r>
-      <w:r>
-        <w:rPr>
-          <w:rFonts w:ascii="Arial" w:hAnsi="Arial" w:cs="Arial"/>
-          <w:b/>
-          <w:bCs/>
-        </w:rPr>
-        <w:t>(</w:t>
-      </w:r>
-      <w:proofErr w:type="gramEnd"/>
-      <w:r>
-        <w:rPr>
-          <w:rFonts w:ascii="Arial" w:hAnsi="Arial" w:cs="Arial"/>
-          <w:b/>
-          <w:bCs/>
-        </w:rPr>
-        <w:t xml:space="preserve">5): </w:t>
-      </w:r>
-      <w:proofErr w:type="spellStart"/>
+        <w:t>Classi inedite</w:t>
+      </w:r>
+      <w:r>
+        <w:rPr>
+          <w:rFonts w:ascii="Arial" w:hAnsi="Arial" w:cs="Arial"/>
+          <w:b/>
+          <w:bCs/>
+        </w:rPr>
+        <w:t xml:space="preserve">(5): </w:t>
+      </w:r>
       <w:r>
         <w:rPr>
           <w:rFonts w:ascii="Arial" w:hAnsi="Arial" w:cs="Arial"/>
         </w:rPr>
         <w:t>JFileChooserAParams</w:t>
       </w:r>
-      <w:proofErr w:type="spellEnd"/>
-      <w:r>
-        <w:rPr>
-          <w:rFonts w:ascii="Arial" w:hAnsi="Arial" w:cs="Arial"/>
-        </w:rPr>
-        <w:t xml:space="preserve">, </w:t>
-      </w:r>
-      <w:proofErr w:type="spellStart"/>
-      <w:r>
-        <w:rPr>
-          <w:rFonts w:ascii="Arial" w:hAnsi="Arial" w:cs="Arial"/>
-        </w:rPr>
-        <w:t>LeftSide</w:t>
-      </w:r>
-      <w:proofErr w:type="spellEnd"/>
-      <w:r>
-        <w:rPr>
-          <w:rFonts w:ascii="Arial" w:hAnsi="Arial" w:cs="Arial"/>
-        </w:rPr>
-        <w:t xml:space="preserve">, </w:t>
-      </w:r>
-      <w:proofErr w:type="spellStart"/>
-      <w:r>
-        <w:rPr>
-          <w:rFonts w:ascii="Arial" w:hAnsi="Arial" w:cs="Arial"/>
-        </w:rPr>
-        <w:t>RightSide</w:t>
-      </w:r>
-      <w:proofErr w:type="spellEnd"/>
-      <w:r>
-        <w:rPr>
-          <w:rFonts w:ascii="Arial" w:hAnsi="Arial" w:cs="Arial"/>
-        </w:rPr>
-        <w:t xml:space="preserve">, </w:t>
-      </w:r>
-      <w:proofErr w:type="spellStart"/>
-      <w:r>
-        <w:rPr>
-          <w:rFonts w:ascii="Arial" w:hAnsi="Arial" w:cs="Arial"/>
-        </w:rPr>
-        <w:t>PasswordChecker</w:t>
-      </w:r>
-      <w:proofErr w:type="spellEnd"/>
-      <w:r>
-        <w:rPr>
-          <w:rFonts w:ascii="Arial" w:hAnsi="Arial" w:cs="Arial"/>
-        </w:rPr>
-        <w:t xml:space="preserve">, </w:t>
-      </w:r>
-    </w:p>
-    <w:p>
-      <w:pPr>
-        <w:pStyle w:val="Standard"/>
-        <w:rPr>
-          <w:rFonts w:ascii="Arial" w:hAnsi="Arial" w:cs="Arial"/>
-        </w:rPr>
-      </w:pPr>
+      <w:r>
+        <w:rPr>
+          <w:rFonts w:ascii="Arial" w:hAnsi="Arial" w:cs="Arial"/>
+        </w:rPr>
+        <w:t xml:space="preserve">, LeftSide, RightSide, PasswordChecker, </w:t>
+      </w:r>
     </w:p>
     <w:p>
       <w:pPr>
@@ -2062,22 +1392,28 @@
         <w:rPr>
           <w:rFonts w:ascii="Arial" w:hAnsi="Arial" w:cs="Arial"/>
         </w:rPr>
+        <w:t>Ad implementazione terminata un certo numero di classi sono state scartate perché eseguivano funzionalità inutili in ambiente desktop.</w:t>
+      </w:r>
+    </w:p>
+    <w:p>
+      <w:pPr>
+        <w:pStyle w:val="Standard"/>
+        <w:rPr>
+          <w:rFonts w:ascii="Arial" w:hAnsi="Arial" w:cs="Arial"/>
+        </w:rPr>
+      </w:pPr>
+      <w:r>
+        <w:rPr>
+          <w:rFonts w:ascii="Arial" w:hAnsi="Arial" w:cs="Arial"/>
+        </w:rPr>
         <w:t>Componenti softwa</w:t>
       </w:r>
       <w:r>
         <w:rPr>
           <w:rFonts w:ascii="Arial" w:hAnsi="Arial" w:cs="Arial"/>
         </w:rPr>
-        <w:t xml:space="preserve">re eliminati nell’operazione di </w:t>
-      </w:r>
-      <w:proofErr w:type="spellStart"/>
-      <w:r>
-        <w:rPr>
-          <w:rFonts w:ascii="Arial" w:hAnsi="Arial" w:cs="Arial"/>
-        </w:rPr>
-        <w:t>porting</w:t>
-      </w:r>
-      <w:proofErr w:type="spellEnd"/>
+        <w:t>re eliminati nell’operazione di porting</w:t>
+      </w:r>
       <w:r>
         <w:rPr>
           <w:rFonts w:ascii="Arial" w:hAnsi="Arial" w:cs="Arial"/>
@@ -2104,14 +1440,12 @@
           <w:rFonts w:ascii="Arial" w:hAnsi="Arial" w:cs="Arial"/>
         </w:rPr>
       </w:pPr>
-      <w:proofErr w:type="spellStart"/>
       <w:r>
         <w:rPr>
           <w:rFonts w:ascii="Arial" w:hAnsi="Arial" w:cs="Arial"/>
         </w:rPr>
         <w:t>AsyncLoad</w:t>
       </w:r>
-      <w:proofErr w:type="spellEnd"/>
     </w:p>
     <w:p>
       <w:pPr>
@@ -2124,28 +1458,12 @@
           <w:rFonts w:ascii="Arial" w:hAnsi="Arial" w:cs="Arial"/>
         </w:rPr>
       </w:pPr>
-      <w:proofErr w:type="spellStart"/>
-      <w:r>
-        <w:rPr>
-          <w:rFonts w:ascii="Arial" w:hAnsi="Arial" w:cs="Arial"/>
-        </w:rPr>
-        <w:t>FileExplorer</w:t>
-      </w:r>
-      <w:proofErr w:type="spellEnd"/>
-      <w:r>
-        <w:rPr>
-          <w:rFonts w:ascii="Arial" w:hAnsi="Arial" w:cs="Arial"/>
-        </w:rPr>
-        <w:t>/</w:t>
-      </w:r>
-      <w:proofErr w:type="spellStart"/>
-      <w:r>
-        <w:rPr>
-          <w:rFonts w:ascii="Arial" w:hAnsi="Arial" w:cs="Arial"/>
-        </w:rPr>
-        <w:t>MainActivity</w:t>
-      </w:r>
-      <w:proofErr w:type="spellEnd"/>
+      <w:r>
+        <w:rPr>
+          <w:rFonts w:ascii="Arial" w:hAnsi="Arial" w:cs="Arial"/>
+        </w:rPr>
+        <w:t>FileExplorer/MainActivity</w:t>
+      </w:r>
     </w:p>
     <w:p>
       <w:pPr>
@@ -2158,14 +1476,12 @@
           <w:rFonts w:ascii="Arial" w:hAnsi="Arial" w:cs="Arial"/>
         </w:rPr>
       </w:pPr>
-      <w:proofErr w:type="spellStart"/>
       <w:r>
         <w:rPr>
           <w:rFonts w:ascii="Arial" w:hAnsi="Arial" w:cs="Arial"/>
         </w:rPr>
         <w:t>FileUtils</w:t>
       </w:r>
-      <w:proofErr w:type="spellEnd"/>
     </w:p>
     <w:p>
       <w:pPr>
@@ -2196,14 +1512,12 @@
           <w:rFonts w:ascii="Arial" w:hAnsi="Arial" w:cs="Arial"/>
         </w:rPr>
       </w:pPr>
-      <w:proofErr w:type="spellStart"/>
       <w:r>
         <w:rPr>
           <w:rFonts w:ascii="Arial" w:hAnsi="Arial" w:cs="Arial"/>
         </w:rPr>
         <w:t>ItemSize</w:t>
       </w:r>
-      <w:proofErr w:type="spellEnd"/>
     </w:p>
     <w:p>
       <w:pPr>
@@ -2234,14 +1548,12 @@
           <w:rFonts w:ascii="Arial" w:hAnsi="Arial" w:cs="Arial"/>
         </w:rPr>
       </w:pPr>
-      <w:proofErr w:type="spellStart"/>
       <w:r>
         <w:rPr>
           <w:rFonts w:ascii="Arial" w:hAnsi="Arial" w:cs="Arial"/>
         </w:rPr>
         <w:t>RecycleList</w:t>
       </w:r>
-      <w:proofErr w:type="spellEnd"/>
     </w:p>
     <w:p>
       <w:pPr>
@@ -2254,14 +1566,12 @@
           <w:rFonts w:ascii="Arial" w:hAnsi="Arial" w:cs="Arial"/>
         </w:rPr>
       </w:pPr>
-      <w:proofErr w:type="spellStart"/>
       <w:r>
         <w:rPr>
           <w:rFonts w:ascii="Arial" w:hAnsi="Arial" w:cs="Arial"/>
         </w:rPr>
         <w:t>RecycleListOrganize</w:t>
       </w:r>
-      <w:proofErr w:type="spellEnd"/>
     </w:p>
     <w:p>
       <w:pPr>
@@ -2274,14 +1584,12 @@
           <w:rFonts w:ascii="Arial" w:hAnsi="Arial" w:cs="Arial"/>
         </w:rPr>
       </w:pPr>
-      <w:proofErr w:type="spellStart"/>
       <w:r>
         <w:rPr>
           <w:rFonts w:ascii="Arial" w:hAnsi="Arial" w:cs="Arial"/>
         </w:rPr>
         <w:t>RecursiveTreeSearch</w:t>
       </w:r>
-      <w:proofErr w:type="spellEnd"/>
     </w:p>
     <w:p>
       <w:pPr>
@@ -2294,14 +1602,12 @@
           <w:rFonts w:ascii="Arial" w:hAnsi="Arial" w:cs="Arial"/>
         </w:rPr>
       </w:pPr>
-      <w:proofErr w:type="spellStart"/>
       <w:r>
         <w:rPr>
           <w:rFonts w:ascii="Arial" w:hAnsi="Arial" w:cs="Arial"/>
         </w:rPr>
         <w:t>SortArrayList</w:t>
       </w:r>
-      <w:proofErr w:type="spellEnd"/>
     </w:p>
     <w:p>
       <w:pPr>

</xml_diff>